<commit_message>
Updated documentation to provide resource links
</commit_message>
<xml_diff>
--- a/QuickMapFacts_ProjectOverview.docx
+++ b/QuickMapFacts_ProjectOverview.docx
@@ -133,37 +133,47 @@
           <w:szCs w:val="24"/>
           <w14:ligatures w14:val="none"/>
         </w:rPr>
-        <w:t xml:space="preserve"> The end product should display</w:t>
-      </w:r>
-      <w:r>
-        <w:rPr>
-          <w:rFonts w:ascii="Times New Roman" w:eastAsia="Times New Roman" w:hAnsi="Times New Roman" w:cs="Times New Roman"/>
-          <w:kern w:val="0"/>
-          <w:sz w:val="24"/>
-          <w:szCs w:val="24"/>
-          <w14:ligatures w14:val="none"/>
-        </w:rPr>
-        <w:t xml:space="preserve"> a</w:t>
-      </w:r>
-      <w:r>
-        <w:rPr>
-          <w:rFonts w:ascii="Times New Roman" w:eastAsia="Times New Roman" w:hAnsi="Times New Roman" w:cs="Times New Roman"/>
-          <w:kern w:val="0"/>
-          <w:sz w:val="24"/>
-          <w:szCs w:val="24"/>
-          <w14:ligatures w14:val="none"/>
-        </w:rPr>
-        <w:t xml:space="preserve"> </w:t>
-      </w:r>
-      <w:r>
-        <w:rPr>
-          <w:rFonts w:ascii="Times New Roman" w:eastAsia="Times New Roman" w:hAnsi="Times New Roman" w:cs="Times New Roman"/>
-          <w:kern w:val="0"/>
-          <w:sz w:val="24"/>
-          <w:szCs w:val="24"/>
-          <w14:ligatures w14:val="none"/>
-        </w:rPr>
-        <w:t xml:space="preserve">page where users can query </w:t>
+        <w:t xml:space="preserve"> The end product should </w:t>
+      </w:r>
+      <w:r>
+        <w:rPr>
+          <w:rFonts w:ascii="Times New Roman" w:eastAsia="Times New Roman" w:hAnsi="Times New Roman" w:cs="Times New Roman"/>
+          <w:kern w:val="0"/>
+          <w:sz w:val="24"/>
+          <w:szCs w:val="24"/>
+          <w14:ligatures w14:val="none"/>
+        </w:rPr>
+        <w:t>allows</w:t>
+      </w:r>
+      <w:r>
+        <w:rPr>
+          <w:rFonts w:ascii="Times New Roman" w:eastAsia="Times New Roman" w:hAnsi="Times New Roman" w:cs="Times New Roman"/>
+          <w:kern w:val="0"/>
+          <w:sz w:val="24"/>
+          <w:szCs w:val="24"/>
+          <w14:ligatures w14:val="none"/>
+        </w:rPr>
+        <w:t xml:space="preserve"> users </w:t>
+      </w:r>
+      <w:r>
+        <w:rPr>
+          <w:rFonts w:ascii="Times New Roman" w:eastAsia="Times New Roman" w:hAnsi="Times New Roman" w:cs="Times New Roman"/>
+          <w:kern w:val="0"/>
+          <w:sz w:val="24"/>
+          <w:szCs w:val="24"/>
+          <w14:ligatures w14:val="none"/>
+        </w:rPr>
+        <w:t>to</w:t>
+      </w:r>
+      <w:r>
+        <w:rPr>
+          <w:rFonts w:ascii="Times New Roman" w:eastAsia="Times New Roman" w:hAnsi="Times New Roman" w:cs="Times New Roman"/>
+          <w:kern w:val="0"/>
+          <w:sz w:val="24"/>
+          <w:szCs w:val="24"/>
+          <w14:ligatures w14:val="none"/>
+        </w:rPr>
+        <w:t xml:space="preserve"> query </w:t>
       </w:r>
       <w:r>
         <w:rPr>
@@ -183,7 +193,7 @@
           <w:szCs w:val="24"/>
           <w14:ligatures w14:val="none"/>
         </w:rPr>
-        <w:t xml:space="preserve">its attached </w:t>
+        <w:t xml:space="preserve">its </w:t>
       </w:r>
       <w:r>
         <w:rPr>
@@ -477,7 +487,31 @@
           <w:szCs w:val="24"/>
           <w14:ligatures w14:val="none"/>
         </w:rPr>
-        <w:t>JIRA:</w:t>
+        <w:t>JIRA</w:t>
+      </w:r>
+      <w:r>
+        <w:rPr>
+          <w:rFonts w:ascii="Times New Roman" w:eastAsia="Times New Roman" w:hAnsi="Times New Roman" w:cs="Times New Roman"/>
+          <w:b/>
+          <w:bCs/>
+          <w:kern w:val="0"/>
+          <w:sz w:val="24"/>
+          <w:szCs w:val="24"/>
+          <w14:ligatures w14:val="none"/>
+        </w:rPr>
+        <w:t>/Github</w:t>
+      </w:r>
+      <w:r>
+        <w:rPr>
+          <w:rFonts w:ascii="Times New Roman" w:eastAsia="Times New Roman" w:hAnsi="Times New Roman" w:cs="Times New Roman"/>
+          <w:b/>
+          <w:bCs/>
+          <w:kern w:val="0"/>
+          <w:sz w:val="24"/>
+          <w:szCs w:val="24"/>
+          <w14:ligatures w14:val="none"/>
+        </w:rPr>
+        <w:t>:</w:t>
       </w:r>
       <w:r>
         <w:rPr>
@@ -497,8 +531,40 @@
           <w:szCs w:val="24"/>
           <w14:ligatures w14:val="none"/>
         </w:rPr>
-        <w:t>https://quickmapfacts.atlassian.net/jira/software/projects/QMF/boards/1</w:t>
-      </w:r>
+        <w:t xml:space="preserve">and shared on Github </w:t>
+      </w:r>
+      <w:hyperlink r:id="rId5" w:history="1">
+        <w:r>
+          <w:rPr>
+            <w:rStyle w:val="Hyperlink"/>
+            <w:rFonts w:ascii="Times New Roman" w:eastAsia="Times New Roman" w:hAnsi="Times New Roman" w:cs="Times New Roman"/>
+            <w:kern w:val="0"/>
+            <w:sz w:val="24"/>
+            <w:szCs w:val="24"/>
+            <w14:ligatures w14:val="none"/>
+          </w:rPr>
+          <w:t>https://quickmapfacts.atlassian.net/jira/software/projects/QMF/boards/1</w:t>
+        </w:r>
+      </w:hyperlink>
+    </w:p>
+    <w:p>
+      <w:pPr>
+        <w:spacing w:after="0" w:line="240" w:lineRule="auto"/>
+        <w:rPr>
+          <w:b/>
+          <w:bCs/>
+        </w:rPr>
+      </w:pPr>
+      <w:hyperlink r:id="rId6" w:history="1">
+        <w:r>
+          <w:rPr>
+            <w:rStyle w:val="Hyperlink"/>
+            <w:b/>
+            <w:bCs/>
+          </w:rPr>
+          <w:t>https://github.com/jaqkk/QuickMapFacts</w:t>
+        </w:r>
+      </w:hyperlink>
     </w:p>
     <w:p>
       <w:pPr>
@@ -1592,6 +1658,29 @@
       <w:szCs w:val="26"/>
     </w:rPr>
   </w:style>
+  <w:style w:type="character" w:styleId="Hyperlink">
+    <w:name w:val="Hyperlink"/>
+    <w:basedOn w:val="DefaultParagraphFont"/>
+    <w:uiPriority w:val="99"/>
+    <w:unhideWhenUsed/>
+    <w:rsid w:val="00EB7F39"/>
+    <w:rPr>
+      <w:color w:val="0563C1" w:themeColor="hyperlink"/>
+      <w:u w:val="single"/>
+    </w:rPr>
+  </w:style>
+  <w:style w:type="character" w:styleId="UnresolvedMention">
+    <w:name w:val="Unresolved Mention"/>
+    <w:basedOn w:val="DefaultParagraphFont"/>
+    <w:uiPriority w:val="99"/>
+    <w:semiHidden/>
+    <w:unhideWhenUsed/>
+    <w:rsid w:val="00EB7F39"/>
+    <w:rPr>
+      <w:color w:val="605E5C"/>
+      <w:shd w:val="clear" w:color="auto" w:fill="E1DFDD"/>
+    </w:rPr>
+  </w:style>
 </w:styles>
 </file>
 

</xml_diff>